<commit_message>
tests classes already implemented
</commit_message>
<xml_diff>
--- a/docs/Diseño de las Pruebas.docx
+++ b/docs/Diseño de las Pruebas.docx
@@ -3571,21 +3571,7 @@
                 <w:sz w:val="20"/>
                 <w:szCs w:val="20"/>
               </w:rPr>
-              <w:t xml:space="preserve"> Verificar que se ordena correctamente los jugadores por el </w:t>
-            </w:r>
-            <w:r>
-              <w:rPr>
-                <w:sz w:val="20"/>
-                <w:szCs w:val="20"/>
-              </w:rPr>
-              <w:t>nombre</w:t>
-            </w:r>
-            <w:r>
-              <w:rPr>
-                <w:sz w:val="20"/>
-                <w:szCs w:val="20"/>
-              </w:rPr>
-              <w:t>.</w:t>
+              <w:t xml:space="preserve"> Verificar que se ordena correctamente los jugadores por el nombre.</w:t>
             </w:r>
           </w:p>
         </w:tc>
@@ -3806,14 +3792,7 @@
                 <w:sz w:val="20"/>
                 <w:szCs w:val="20"/>
               </w:rPr>
-              <w:t>sortBy</w:t>
-            </w:r>
-            <w:r>
-              <w:rPr>
-                <w:sz w:val="20"/>
-                <w:szCs w:val="20"/>
-              </w:rPr>
-              <w:t>Name</w:t>
+              <w:t>sortByName</w:t>
             </w:r>
             <w:proofErr w:type="spellEnd"/>
           </w:p>
@@ -3921,21 +3900,7 @@
                 <w:sz w:val="20"/>
                 <w:szCs w:val="20"/>
               </w:rPr>
-              <w:t xml:space="preserve">Se verifica que el método de ordenar por </w:t>
-            </w:r>
-            <w:r>
-              <w:rPr>
-                <w:sz w:val="20"/>
-                <w:szCs w:val="20"/>
-              </w:rPr>
-              <w:t>nombre</w:t>
-            </w:r>
-            <w:r>
-              <w:rPr>
-                <w:sz w:val="20"/>
-                <w:szCs w:val="20"/>
-              </w:rPr>
-              <w:t xml:space="preserve"> haya funcionado correctamente y los jugadores se encuentran en forma ascendente.</w:t>
+              <w:t>Se verifica que el método de ordenar por nombre haya funcionado correctamente y los jugadores se encuentran en forma ascendente.</w:t>
             </w:r>
           </w:p>
           <w:p>
@@ -4509,21 +4474,7 @@
                 <w:sz w:val="20"/>
                 <w:szCs w:val="20"/>
               </w:rPr>
-              <w:t xml:space="preserve"> Verificar que se ordena correctamente los jugadores por el </w:t>
-            </w:r>
-            <w:r>
-              <w:rPr>
-                <w:sz w:val="20"/>
-                <w:szCs w:val="20"/>
-              </w:rPr>
-              <w:t>código</w:t>
-            </w:r>
-            <w:r>
-              <w:rPr>
-                <w:sz w:val="20"/>
-                <w:szCs w:val="20"/>
-              </w:rPr>
-              <w:t>.</w:t>
+              <w:t xml:space="preserve"> Verificar que se ordena correctamente los jugadores por el código.</w:t>
             </w:r>
           </w:p>
         </w:tc>
@@ -4852,21 +4803,7 @@
                 <w:sz w:val="20"/>
                 <w:szCs w:val="20"/>
               </w:rPr>
-              <w:t xml:space="preserve">Se verifica que el método de ordenar por </w:t>
-            </w:r>
-            <w:r>
-              <w:rPr>
-                <w:sz w:val="20"/>
-                <w:szCs w:val="20"/>
-              </w:rPr>
-              <w:t>código</w:t>
-            </w:r>
-            <w:r>
-              <w:rPr>
-                <w:sz w:val="20"/>
-                <w:szCs w:val="20"/>
-              </w:rPr>
-              <w:t xml:space="preserve"> haya funcionado correctamente y los jugadores se encuentran en forma ascendente.</w:t>
+              <w:t>Se verifica que el método de ordenar por código haya funcionado correctamente y los jugadores se encuentran en forma ascendente.</w:t>
             </w:r>
           </w:p>
           <w:p>
@@ -5367,14 +5304,7 @@
                 <w:sz w:val="20"/>
                 <w:szCs w:val="20"/>
               </w:rPr>
-              <w:t xml:space="preserve"> Verificar que se </w:t>
-            </w:r>
-            <w:r>
-              <w:rPr>
-                <w:sz w:val="20"/>
-                <w:szCs w:val="20"/>
-              </w:rPr>
-              <w:t xml:space="preserve">encuentra el jugador </w:t>
+              <w:t xml:space="preserve"> Verificar que se encuentra el jugador </w:t>
             </w:r>
             <w:r>
               <w:rPr>
@@ -5875,21 +5805,7 @@
                 <w:sz w:val="20"/>
                 <w:szCs w:val="20"/>
               </w:rPr>
-              <w:t xml:space="preserve"> Verificar que se encuentra el jugador indicado por su </w:t>
-            </w:r>
-            <w:r>
-              <w:rPr>
-                <w:sz w:val="20"/>
-                <w:szCs w:val="20"/>
-              </w:rPr>
-              <w:t>código</w:t>
-            </w:r>
-            <w:r>
-              <w:rPr>
-                <w:sz w:val="20"/>
-                <w:szCs w:val="20"/>
-              </w:rPr>
-              <w:t>.</w:t>
+              <w:t xml:space="preserve"> Verificar que se encuentra el jugador indicado por su código.</w:t>
             </w:r>
           </w:p>
         </w:tc>
@@ -6147,14 +6063,7 @@
                 <w:sz w:val="20"/>
                 <w:szCs w:val="20"/>
               </w:rPr>
-              <w:t>setupScenary</w:t>
-            </w:r>
-            <w:r>
-              <w:rPr>
-                <w:sz w:val="20"/>
-                <w:szCs w:val="20"/>
-              </w:rPr>
-              <w:t>2</w:t>
+              <w:t>setupScenary2</w:t>
             </w:r>
           </w:p>
         </w:tc>
@@ -6520,14 +6429,7 @@
                 <w:sz w:val="20"/>
                 <w:szCs w:val="20"/>
               </w:rPr>
-              <w:t xml:space="preserve">Se </w:t>
-            </w:r>
-            <w:r>
-              <w:rPr>
-                <w:sz w:val="20"/>
-                <w:szCs w:val="20"/>
-              </w:rPr>
-              <w:t>agregan nuevos jugadores para crear una lista enlazada y de esta manera, se generan los id para cada jugador, asignándole uno a cada uno respectivamente. Finalmente, se verifica que el jugador buscado tenga el mismo id ingresado por parámetro.</w:t>
+              <w:t>Se agregan nuevos jugadores para crear una lista enlazada y de esta manera, se generan los id para cada jugador, asignándole uno a cada uno respectivamente. Finalmente, se verifica que el jugador buscado tenga el mismo id ingresado por parámetro.</w:t>
             </w:r>
           </w:p>
         </w:tc>
@@ -7220,14 +7122,7 @@
                 <w:sz w:val="20"/>
                 <w:szCs w:val="20"/>
               </w:rPr>
-              <w:t xml:space="preserve"> Verificar que se encuentra el jugador indicado por su </w:t>
-            </w:r>
-            <w:r>
-              <w:rPr>
-                <w:sz w:val="20"/>
-                <w:szCs w:val="20"/>
-              </w:rPr>
-              <w:t>puntaje.</w:t>
+              <w:t xml:space="preserve"> Verificar que se encuentra el jugador indicado por su puntaje.</w:t>
             </w:r>
           </w:p>
         </w:tc>
@@ -7448,14 +7343,7 @@
                 <w:sz w:val="20"/>
                 <w:szCs w:val="20"/>
               </w:rPr>
-              <w:t>search</w:t>
-            </w:r>
-            <w:r>
-              <w:rPr>
-                <w:sz w:val="20"/>
-                <w:szCs w:val="20"/>
-              </w:rPr>
-              <w:t>ByScore</w:t>
+              <w:t>searchByScore</w:t>
             </w:r>
             <w:proofErr w:type="spellEnd"/>
           </w:p>
@@ -7621,21 +7509,7 @@
                 <w:sz w:val="20"/>
                 <w:szCs w:val="20"/>
               </w:rPr>
-              <w:t xml:space="preserve">Se verifica que el método busca y encuentra al jugador correctamente, verificando que el </w:t>
-            </w:r>
-            <w:r>
-              <w:rPr>
-                <w:sz w:val="20"/>
-                <w:szCs w:val="20"/>
-              </w:rPr>
-              <w:t>puntaje</w:t>
-            </w:r>
-            <w:r>
-              <w:rPr>
-                <w:sz w:val="20"/>
-                <w:szCs w:val="20"/>
-              </w:rPr>
-              <w:t xml:space="preserve"> del jugador que se encontró es igual al que se ingresó por parámetro. </w:t>
+              <w:t xml:space="preserve">Se verifica que el método busca y encuentra al jugador correctamente, verificando que el puntaje del jugador que se encontró es igual al que se ingresó por parámetro. </w:t>
             </w:r>
           </w:p>
         </w:tc>
@@ -9196,14 +9070,7 @@
                 <w:sz w:val="20"/>
                 <w:szCs w:val="20"/>
               </w:rPr>
-              <w:t>loadLevel</w:t>
-            </w:r>
-            <w:r>
-              <w:rPr>
-                <w:sz w:val="20"/>
-                <w:szCs w:val="20"/>
-              </w:rPr>
-              <w:t>2</w:t>
+              <w:t>loadLevel2</w:t>
             </w:r>
           </w:p>
         </w:tc>
@@ -9417,14 +9284,7 @@
                 <w:sz w:val="20"/>
                 <w:szCs w:val="20"/>
               </w:rPr>
-              <w:t>setupScenary</w:t>
-            </w:r>
-            <w:r>
-              <w:rPr>
-                <w:sz w:val="20"/>
-                <w:szCs w:val="20"/>
-              </w:rPr>
-              <w:t>2</w:t>
+              <w:t>setupScenary2</w:t>
             </w:r>
           </w:p>
         </w:tc>
@@ -9510,14 +9370,7 @@
                 <w:sz w:val="20"/>
                 <w:szCs w:val="20"/>
               </w:rPr>
-              <w:t xml:space="preserve">Se </w:t>
-            </w:r>
-            <w:r>
-              <w:rPr>
-                <w:sz w:val="20"/>
-                <w:szCs w:val="20"/>
-              </w:rPr>
-              <w:t xml:space="preserve">ha cargado el nivel </w:t>
+              <w:t xml:space="preserve">Se ha cargado el nivel </w:t>
             </w:r>
             <w:r>
               <w:rPr>
@@ -9546,6 +9399,854 @@
         </w:rPr>
       </w:pPr>
     </w:p>
+    <w:p>
+      <w:pPr>
+        <w:jc w:val="both"/>
+        <w:rPr>
+          <w:sz w:val="20"/>
+          <w:szCs w:val="20"/>
+        </w:rPr>
+      </w:pPr>
+    </w:p>
+    <w:tbl>
+      <w:tblPr>
+        <w:tblStyle w:val="4"/>
+        <w:tblW w:w="10950" w:type="dxa"/>
+        <w:tblInd w:w="100" w:type="dxa"/>
+        <w:tblBorders>
+          <w:top w:val="single" w:sz="8" w:space="0" w:color="000000"/>
+          <w:left w:val="single" w:sz="8" w:space="0" w:color="000000"/>
+          <w:bottom w:val="single" w:sz="8" w:space="0" w:color="000000"/>
+          <w:right w:val="single" w:sz="8" w:space="0" w:color="000000"/>
+          <w:insideH w:val="single" w:sz="8" w:space="0" w:color="000000"/>
+          <w:insideV w:val="single" w:sz="8" w:space="0" w:color="000000"/>
+        </w:tblBorders>
+        <w:tblLayout w:type="fixed"/>
+        <w:tblLook w:val="0600" w:firstRow="0" w:lastRow="0" w:firstColumn="0" w:lastColumn="0" w:noHBand="1" w:noVBand="1"/>
+      </w:tblPr>
+      <w:tblGrid>
+        <w:gridCol w:w="1024"/>
+        <w:gridCol w:w="1560"/>
+        <w:gridCol w:w="1559"/>
+        <w:gridCol w:w="3402"/>
+        <w:gridCol w:w="3405"/>
+      </w:tblGrid>
+      <w:tr>
+        <w:trPr>
+          <w:trHeight w:val="400"/>
+        </w:trPr>
+        <w:tc>
+          <w:tcPr>
+            <w:tcW w:w="10950" w:type="dxa"/>
+            <w:gridSpan w:val="5"/>
+            <w:shd w:val="clear" w:color="auto" w:fill="auto"/>
+            <w:tcMar>
+              <w:top w:w="100" w:type="dxa"/>
+              <w:left w:w="100" w:type="dxa"/>
+              <w:bottom w:w="100" w:type="dxa"/>
+              <w:right w:w="100" w:type="dxa"/>
+            </w:tcMar>
+          </w:tcPr>
+          <w:p>
+            <w:pPr>
+              <w:widowControl w:val="0"/>
+              <w:spacing w:line="240" w:lineRule="auto"/>
+              <w:rPr>
+                <w:sz w:val="20"/>
+                <w:szCs w:val="20"/>
+              </w:rPr>
+            </w:pPr>
+            <w:r>
+              <w:rPr>
+                <w:b/>
+                <w:sz w:val="20"/>
+                <w:szCs w:val="20"/>
+              </w:rPr>
+              <w:t>Objetivo de la Prueba:</w:t>
+            </w:r>
+            <w:r>
+              <w:rPr>
+                <w:sz w:val="20"/>
+                <w:szCs w:val="20"/>
+              </w:rPr>
+              <w:t xml:space="preserve"> Verificar que se </w:t>
+            </w:r>
+            <w:r>
+              <w:rPr>
+                <w:sz w:val="20"/>
+                <w:szCs w:val="20"/>
+              </w:rPr>
+              <w:t>agreguen correctamente los enemigos.</w:t>
+            </w:r>
+          </w:p>
+        </w:tc>
+      </w:tr>
+      <w:tr>
+        <w:tc>
+          <w:tcPr>
+            <w:tcW w:w="1024" w:type="dxa"/>
+            <w:shd w:val="clear" w:color="auto" w:fill="EFEFEF"/>
+            <w:tcMar>
+              <w:top w:w="100" w:type="dxa"/>
+              <w:left w:w="100" w:type="dxa"/>
+              <w:bottom w:w="100" w:type="dxa"/>
+              <w:right w:w="100" w:type="dxa"/>
+            </w:tcMar>
+          </w:tcPr>
+          <w:p>
+            <w:pPr>
+              <w:widowControl w:val="0"/>
+              <w:spacing w:line="240" w:lineRule="auto"/>
+              <w:rPr>
+                <w:b/>
+                <w:sz w:val="20"/>
+                <w:szCs w:val="20"/>
+              </w:rPr>
+            </w:pPr>
+            <w:r>
+              <w:rPr>
+                <w:b/>
+                <w:sz w:val="20"/>
+                <w:szCs w:val="20"/>
+              </w:rPr>
+              <w:t>Clase</w:t>
+            </w:r>
+          </w:p>
+        </w:tc>
+        <w:tc>
+          <w:tcPr>
+            <w:tcW w:w="1560" w:type="dxa"/>
+            <w:shd w:val="clear" w:color="auto" w:fill="EFEFEF"/>
+            <w:tcMar>
+              <w:top w:w="100" w:type="dxa"/>
+              <w:left w:w="100" w:type="dxa"/>
+              <w:bottom w:w="100" w:type="dxa"/>
+              <w:right w:w="100" w:type="dxa"/>
+            </w:tcMar>
+          </w:tcPr>
+          <w:p>
+            <w:pPr>
+              <w:widowControl w:val="0"/>
+              <w:spacing w:line="240" w:lineRule="auto"/>
+              <w:rPr>
+                <w:b/>
+                <w:sz w:val="20"/>
+                <w:szCs w:val="20"/>
+              </w:rPr>
+            </w:pPr>
+            <w:r>
+              <w:rPr>
+                <w:b/>
+                <w:sz w:val="20"/>
+                <w:szCs w:val="20"/>
+              </w:rPr>
+              <w:t>Método</w:t>
+            </w:r>
+          </w:p>
+        </w:tc>
+        <w:tc>
+          <w:tcPr>
+            <w:tcW w:w="1559" w:type="dxa"/>
+            <w:shd w:val="clear" w:color="auto" w:fill="EFEFEF"/>
+            <w:tcMar>
+              <w:top w:w="100" w:type="dxa"/>
+              <w:left w:w="100" w:type="dxa"/>
+              <w:bottom w:w="100" w:type="dxa"/>
+              <w:right w:w="100" w:type="dxa"/>
+            </w:tcMar>
+          </w:tcPr>
+          <w:p>
+            <w:pPr>
+              <w:widowControl w:val="0"/>
+              <w:spacing w:line="240" w:lineRule="auto"/>
+              <w:rPr>
+                <w:b/>
+                <w:sz w:val="20"/>
+                <w:szCs w:val="20"/>
+              </w:rPr>
+            </w:pPr>
+            <w:r>
+              <w:rPr>
+                <w:b/>
+                <w:sz w:val="20"/>
+                <w:szCs w:val="20"/>
+              </w:rPr>
+              <w:t>Escenario</w:t>
+            </w:r>
+          </w:p>
+        </w:tc>
+        <w:tc>
+          <w:tcPr>
+            <w:tcW w:w="3402" w:type="dxa"/>
+            <w:shd w:val="clear" w:color="auto" w:fill="EFEFEF"/>
+            <w:tcMar>
+              <w:top w:w="100" w:type="dxa"/>
+              <w:left w:w="100" w:type="dxa"/>
+              <w:bottom w:w="100" w:type="dxa"/>
+              <w:right w:w="100" w:type="dxa"/>
+            </w:tcMar>
+          </w:tcPr>
+          <w:p>
+            <w:pPr>
+              <w:widowControl w:val="0"/>
+              <w:spacing w:line="240" w:lineRule="auto"/>
+              <w:rPr>
+                <w:b/>
+                <w:sz w:val="20"/>
+                <w:szCs w:val="20"/>
+              </w:rPr>
+            </w:pPr>
+            <w:r>
+              <w:rPr>
+                <w:b/>
+                <w:sz w:val="20"/>
+                <w:szCs w:val="20"/>
+              </w:rPr>
+              <w:t>Valores de Entrada</w:t>
+            </w:r>
+          </w:p>
+        </w:tc>
+        <w:tc>
+          <w:tcPr>
+            <w:tcW w:w="3405" w:type="dxa"/>
+            <w:shd w:val="clear" w:color="auto" w:fill="EFEFEF"/>
+            <w:tcMar>
+              <w:top w:w="100" w:type="dxa"/>
+              <w:left w:w="100" w:type="dxa"/>
+              <w:bottom w:w="100" w:type="dxa"/>
+              <w:right w:w="100" w:type="dxa"/>
+            </w:tcMar>
+          </w:tcPr>
+          <w:p>
+            <w:pPr>
+              <w:widowControl w:val="0"/>
+              <w:spacing w:line="240" w:lineRule="auto"/>
+              <w:rPr>
+                <w:b/>
+                <w:sz w:val="20"/>
+                <w:szCs w:val="20"/>
+              </w:rPr>
+            </w:pPr>
+            <w:r>
+              <w:rPr>
+                <w:b/>
+                <w:sz w:val="20"/>
+                <w:szCs w:val="20"/>
+              </w:rPr>
+              <w:t>Resultado</w:t>
+            </w:r>
+          </w:p>
+        </w:tc>
+      </w:tr>
+      <w:tr>
+        <w:tc>
+          <w:tcPr>
+            <w:tcW w:w="1024" w:type="dxa"/>
+            <w:shd w:val="clear" w:color="auto" w:fill="auto"/>
+            <w:tcMar>
+              <w:top w:w="100" w:type="dxa"/>
+              <w:left w:w="100" w:type="dxa"/>
+              <w:bottom w:w="100" w:type="dxa"/>
+              <w:right w:w="100" w:type="dxa"/>
+            </w:tcMar>
+          </w:tcPr>
+          <w:p>
+            <w:pPr>
+              <w:widowControl w:val="0"/>
+              <w:spacing w:line="240" w:lineRule="auto"/>
+              <w:rPr>
+                <w:sz w:val="20"/>
+                <w:szCs w:val="20"/>
+              </w:rPr>
+            </w:pPr>
+            <w:proofErr w:type="spellStart"/>
+            <w:r>
+              <w:rPr>
+                <w:sz w:val="20"/>
+                <w:szCs w:val="20"/>
+              </w:rPr>
+              <w:t>Level</w:t>
+            </w:r>
+            <w:proofErr w:type="spellEnd"/>
+          </w:p>
+        </w:tc>
+        <w:tc>
+          <w:tcPr>
+            <w:tcW w:w="1560" w:type="dxa"/>
+            <w:shd w:val="clear" w:color="auto" w:fill="auto"/>
+            <w:tcMar>
+              <w:top w:w="100" w:type="dxa"/>
+              <w:left w:w="100" w:type="dxa"/>
+              <w:bottom w:w="100" w:type="dxa"/>
+              <w:right w:w="100" w:type="dxa"/>
+            </w:tcMar>
+          </w:tcPr>
+          <w:p>
+            <w:pPr>
+              <w:widowControl w:val="0"/>
+              <w:spacing w:line="240" w:lineRule="auto"/>
+              <w:rPr>
+                <w:sz w:val="20"/>
+                <w:szCs w:val="20"/>
+                <w:u w:val="single"/>
+              </w:rPr>
+            </w:pPr>
+            <w:proofErr w:type="spellStart"/>
+            <w:r>
+              <w:rPr>
+                <w:sz w:val="20"/>
+                <w:szCs w:val="20"/>
+              </w:rPr>
+              <w:t>addEnemy</w:t>
+            </w:r>
+            <w:proofErr w:type="spellEnd"/>
+          </w:p>
+        </w:tc>
+        <w:tc>
+          <w:tcPr>
+            <w:tcW w:w="1559" w:type="dxa"/>
+            <w:shd w:val="clear" w:color="auto" w:fill="auto"/>
+            <w:tcMar>
+              <w:top w:w="100" w:type="dxa"/>
+              <w:left w:w="100" w:type="dxa"/>
+              <w:bottom w:w="100" w:type="dxa"/>
+              <w:right w:w="100" w:type="dxa"/>
+            </w:tcMar>
+          </w:tcPr>
+          <w:p>
+            <w:pPr>
+              <w:widowControl w:val="0"/>
+              <w:spacing w:line="240" w:lineRule="auto"/>
+              <w:rPr>
+                <w:sz w:val="20"/>
+                <w:szCs w:val="20"/>
+              </w:rPr>
+            </w:pPr>
+            <w:r>
+              <w:rPr>
+                <w:sz w:val="20"/>
+                <w:szCs w:val="20"/>
+              </w:rPr>
+              <w:t>setupScenary</w:t>
+            </w:r>
+            <w:r>
+              <w:rPr>
+                <w:sz w:val="20"/>
+                <w:szCs w:val="20"/>
+              </w:rPr>
+              <w:t>2</w:t>
+            </w:r>
+          </w:p>
+        </w:tc>
+        <w:tc>
+          <w:tcPr>
+            <w:tcW w:w="3402" w:type="dxa"/>
+            <w:shd w:val="clear" w:color="auto" w:fill="auto"/>
+            <w:tcMar>
+              <w:top w:w="100" w:type="dxa"/>
+              <w:left w:w="100" w:type="dxa"/>
+              <w:bottom w:w="100" w:type="dxa"/>
+              <w:right w:w="100" w:type="dxa"/>
+            </w:tcMar>
+          </w:tcPr>
+          <w:p>
+            <w:pPr>
+              <w:widowControl w:val="0"/>
+              <w:spacing w:line="240" w:lineRule="auto"/>
+              <w:rPr>
+                <w:sz w:val="20"/>
+                <w:szCs w:val="20"/>
+                <w:lang w:val="es-ES"/>
+              </w:rPr>
+            </w:pPr>
+            <w:r>
+              <w:rPr>
+                <w:sz w:val="20"/>
+                <w:szCs w:val="20"/>
+                <w:lang w:val="es-ES"/>
+              </w:rPr>
+              <w:t>No tiene valores de entrada.</w:t>
+            </w:r>
+          </w:p>
+        </w:tc>
+        <w:tc>
+          <w:tcPr>
+            <w:tcW w:w="3405" w:type="dxa"/>
+            <w:shd w:val="clear" w:color="auto" w:fill="auto"/>
+            <w:tcMar>
+              <w:top w:w="100" w:type="dxa"/>
+              <w:left w:w="100" w:type="dxa"/>
+              <w:bottom w:w="100" w:type="dxa"/>
+              <w:right w:w="100" w:type="dxa"/>
+            </w:tcMar>
+          </w:tcPr>
+          <w:p>
+            <w:pPr>
+              <w:widowControl w:val="0"/>
+              <w:spacing w:line="240" w:lineRule="auto"/>
+              <w:rPr>
+                <w:sz w:val="20"/>
+                <w:szCs w:val="20"/>
+              </w:rPr>
+            </w:pPr>
+            <w:r>
+              <w:rPr>
+                <w:sz w:val="20"/>
+                <w:szCs w:val="20"/>
+              </w:rPr>
+              <w:t xml:space="preserve">Se verifica que </w:t>
+            </w:r>
+            <w:r>
+              <w:rPr>
+                <w:sz w:val="20"/>
+                <w:szCs w:val="20"/>
+              </w:rPr>
+              <w:t xml:space="preserve">los enemigos creados con los atributos necesarios, se agregaron correctamente a la lista y </w:t>
+            </w:r>
+            <w:r>
+              <w:rPr>
+                <w:sz w:val="20"/>
+                <w:szCs w:val="20"/>
+              </w:rPr>
+              <w:t>al obtener los enemigos no son nulos.</w:t>
+            </w:r>
+            <w:r>
+              <w:rPr>
+                <w:sz w:val="20"/>
+                <w:szCs w:val="20"/>
+              </w:rPr>
+              <w:t xml:space="preserve"> </w:t>
+            </w:r>
+          </w:p>
+        </w:tc>
+      </w:tr>
+    </w:tbl>
+    <w:p>
+      <w:pPr>
+        <w:jc w:val="both"/>
+        <w:rPr>
+          <w:sz w:val="20"/>
+          <w:szCs w:val="20"/>
+        </w:rPr>
+      </w:pPr>
+    </w:p>
+    <w:p>
+      <w:pPr>
+        <w:jc w:val="both"/>
+        <w:rPr>
+          <w:sz w:val="20"/>
+          <w:szCs w:val="20"/>
+        </w:rPr>
+      </w:pPr>
+    </w:p>
+    <w:p>
+      <w:pPr>
+        <w:jc w:val="both"/>
+        <w:rPr>
+          <w:sz w:val="20"/>
+          <w:szCs w:val="20"/>
+        </w:rPr>
+      </w:pPr>
+    </w:p>
+    <w:tbl>
+      <w:tblPr>
+        <w:tblStyle w:val="4"/>
+        <w:tblW w:w="10950" w:type="dxa"/>
+        <w:tblInd w:w="100" w:type="dxa"/>
+        <w:tblBorders>
+          <w:top w:val="single" w:sz="8" w:space="0" w:color="000000"/>
+          <w:left w:val="single" w:sz="8" w:space="0" w:color="000000"/>
+          <w:bottom w:val="single" w:sz="8" w:space="0" w:color="000000"/>
+          <w:right w:val="single" w:sz="8" w:space="0" w:color="000000"/>
+          <w:insideH w:val="single" w:sz="8" w:space="0" w:color="000000"/>
+          <w:insideV w:val="single" w:sz="8" w:space="0" w:color="000000"/>
+        </w:tblBorders>
+        <w:tblLayout w:type="fixed"/>
+        <w:tblLook w:val="0600" w:firstRow="0" w:lastRow="0" w:firstColumn="0" w:lastColumn="0" w:noHBand="1" w:noVBand="1"/>
+      </w:tblPr>
+      <w:tblGrid>
+        <w:gridCol w:w="1024"/>
+        <w:gridCol w:w="1560"/>
+        <w:gridCol w:w="1559"/>
+        <w:gridCol w:w="3402"/>
+        <w:gridCol w:w="3405"/>
+      </w:tblGrid>
+      <w:tr>
+        <w:trPr>
+          <w:trHeight w:val="400"/>
+        </w:trPr>
+        <w:tc>
+          <w:tcPr>
+            <w:tcW w:w="10950" w:type="dxa"/>
+            <w:gridSpan w:val="5"/>
+            <w:shd w:val="clear" w:color="auto" w:fill="auto"/>
+            <w:tcMar>
+              <w:top w:w="100" w:type="dxa"/>
+              <w:left w:w="100" w:type="dxa"/>
+              <w:bottom w:w="100" w:type="dxa"/>
+              <w:right w:w="100" w:type="dxa"/>
+            </w:tcMar>
+          </w:tcPr>
+          <w:p>
+            <w:pPr>
+              <w:widowControl w:val="0"/>
+              <w:spacing w:line="240" w:lineRule="auto"/>
+              <w:rPr>
+                <w:sz w:val="20"/>
+                <w:szCs w:val="20"/>
+              </w:rPr>
+            </w:pPr>
+            <w:r>
+              <w:rPr>
+                <w:b/>
+                <w:sz w:val="20"/>
+                <w:szCs w:val="20"/>
+              </w:rPr>
+              <w:t>Objetivo de la Prueba:</w:t>
+            </w:r>
+            <w:r>
+              <w:rPr>
+                <w:sz w:val="20"/>
+                <w:szCs w:val="20"/>
+              </w:rPr>
+              <w:t xml:space="preserve"> Verificar que se agreguen correctamente l</w:t>
+            </w:r>
+            <w:r>
+              <w:rPr>
+                <w:sz w:val="20"/>
+                <w:szCs w:val="20"/>
+              </w:rPr>
+              <w:t>as figuras del nivel</w:t>
+            </w:r>
+            <w:r>
+              <w:rPr>
+                <w:sz w:val="20"/>
+                <w:szCs w:val="20"/>
+              </w:rPr>
+              <w:t>.</w:t>
+            </w:r>
+          </w:p>
+        </w:tc>
+      </w:tr>
+      <w:tr>
+        <w:tc>
+          <w:tcPr>
+            <w:tcW w:w="1024" w:type="dxa"/>
+            <w:shd w:val="clear" w:color="auto" w:fill="EFEFEF"/>
+            <w:tcMar>
+              <w:top w:w="100" w:type="dxa"/>
+              <w:left w:w="100" w:type="dxa"/>
+              <w:bottom w:w="100" w:type="dxa"/>
+              <w:right w:w="100" w:type="dxa"/>
+            </w:tcMar>
+          </w:tcPr>
+          <w:p>
+            <w:pPr>
+              <w:widowControl w:val="0"/>
+              <w:spacing w:line="240" w:lineRule="auto"/>
+              <w:rPr>
+                <w:b/>
+                <w:sz w:val="20"/>
+                <w:szCs w:val="20"/>
+              </w:rPr>
+            </w:pPr>
+            <w:r>
+              <w:rPr>
+                <w:b/>
+                <w:sz w:val="20"/>
+                <w:szCs w:val="20"/>
+              </w:rPr>
+              <w:t>Clase</w:t>
+            </w:r>
+          </w:p>
+        </w:tc>
+        <w:tc>
+          <w:tcPr>
+            <w:tcW w:w="1560" w:type="dxa"/>
+            <w:shd w:val="clear" w:color="auto" w:fill="EFEFEF"/>
+            <w:tcMar>
+              <w:top w:w="100" w:type="dxa"/>
+              <w:left w:w="100" w:type="dxa"/>
+              <w:bottom w:w="100" w:type="dxa"/>
+              <w:right w:w="100" w:type="dxa"/>
+            </w:tcMar>
+          </w:tcPr>
+          <w:p>
+            <w:pPr>
+              <w:widowControl w:val="0"/>
+              <w:spacing w:line="240" w:lineRule="auto"/>
+              <w:rPr>
+                <w:b/>
+                <w:sz w:val="20"/>
+                <w:szCs w:val="20"/>
+              </w:rPr>
+            </w:pPr>
+            <w:r>
+              <w:rPr>
+                <w:b/>
+                <w:sz w:val="20"/>
+                <w:szCs w:val="20"/>
+              </w:rPr>
+              <w:t>Método</w:t>
+            </w:r>
+          </w:p>
+        </w:tc>
+        <w:tc>
+          <w:tcPr>
+            <w:tcW w:w="1559" w:type="dxa"/>
+            <w:shd w:val="clear" w:color="auto" w:fill="EFEFEF"/>
+            <w:tcMar>
+              <w:top w:w="100" w:type="dxa"/>
+              <w:left w:w="100" w:type="dxa"/>
+              <w:bottom w:w="100" w:type="dxa"/>
+              <w:right w:w="100" w:type="dxa"/>
+            </w:tcMar>
+          </w:tcPr>
+          <w:p>
+            <w:pPr>
+              <w:widowControl w:val="0"/>
+              <w:spacing w:line="240" w:lineRule="auto"/>
+              <w:rPr>
+                <w:b/>
+                <w:sz w:val="20"/>
+                <w:szCs w:val="20"/>
+              </w:rPr>
+            </w:pPr>
+            <w:r>
+              <w:rPr>
+                <w:b/>
+                <w:sz w:val="20"/>
+                <w:szCs w:val="20"/>
+              </w:rPr>
+              <w:t>Escenario</w:t>
+            </w:r>
+          </w:p>
+        </w:tc>
+        <w:tc>
+          <w:tcPr>
+            <w:tcW w:w="3402" w:type="dxa"/>
+            <w:shd w:val="clear" w:color="auto" w:fill="EFEFEF"/>
+            <w:tcMar>
+              <w:top w:w="100" w:type="dxa"/>
+              <w:left w:w="100" w:type="dxa"/>
+              <w:bottom w:w="100" w:type="dxa"/>
+              <w:right w:w="100" w:type="dxa"/>
+            </w:tcMar>
+          </w:tcPr>
+          <w:p>
+            <w:pPr>
+              <w:widowControl w:val="0"/>
+              <w:spacing w:line="240" w:lineRule="auto"/>
+              <w:rPr>
+                <w:b/>
+                <w:sz w:val="20"/>
+                <w:szCs w:val="20"/>
+              </w:rPr>
+            </w:pPr>
+            <w:r>
+              <w:rPr>
+                <w:b/>
+                <w:sz w:val="20"/>
+                <w:szCs w:val="20"/>
+              </w:rPr>
+              <w:t>Valores de Entrada</w:t>
+            </w:r>
+          </w:p>
+        </w:tc>
+        <w:tc>
+          <w:tcPr>
+            <w:tcW w:w="3405" w:type="dxa"/>
+            <w:shd w:val="clear" w:color="auto" w:fill="EFEFEF"/>
+            <w:tcMar>
+              <w:top w:w="100" w:type="dxa"/>
+              <w:left w:w="100" w:type="dxa"/>
+              <w:bottom w:w="100" w:type="dxa"/>
+              <w:right w:w="100" w:type="dxa"/>
+            </w:tcMar>
+          </w:tcPr>
+          <w:p>
+            <w:pPr>
+              <w:widowControl w:val="0"/>
+              <w:spacing w:line="240" w:lineRule="auto"/>
+              <w:rPr>
+                <w:b/>
+                <w:sz w:val="20"/>
+                <w:szCs w:val="20"/>
+              </w:rPr>
+            </w:pPr>
+            <w:r>
+              <w:rPr>
+                <w:b/>
+                <w:sz w:val="20"/>
+                <w:szCs w:val="20"/>
+              </w:rPr>
+              <w:t>Resultado</w:t>
+            </w:r>
+          </w:p>
+        </w:tc>
+      </w:tr>
+      <w:tr>
+        <w:tc>
+          <w:tcPr>
+            <w:tcW w:w="1024" w:type="dxa"/>
+            <w:shd w:val="clear" w:color="auto" w:fill="auto"/>
+            <w:tcMar>
+              <w:top w:w="100" w:type="dxa"/>
+              <w:left w:w="100" w:type="dxa"/>
+              <w:bottom w:w="100" w:type="dxa"/>
+              <w:right w:w="100" w:type="dxa"/>
+            </w:tcMar>
+          </w:tcPr>
+          <w:p>
+            <w:pPr>
+              <w:widowControl w:val="0"/>
+              <w:spacing w:line="240" w:lineRule="auto"/>
+              <w:rPr>
+                <w:sz w:val="20"/>
+                <w:szCs w:val="20"/>
+              </w:rPr>
+            </w:pPr>
+            <w:proofErr w:type="spellStart"/>
+            <w:r>
+              <w:rPr>
+                <w:sz w:val="20"/>
+                <w:szCs w:val="20"/>
+              </w:rPr>
+              <w:t>Level</w:t>
+            </w:r>
+            <w:proofErr w:type="spellEnd"/>
+          </w:p>
+        </w:tc>
+        <w:tc>
+          <w:tcPr>
+            <w:tcW w:w="1560" w:type="dxa"/>
+            <w:shd w:val="clear" w:color="auto" w:fill="auto"/>
+            <w:tcMar>
+              <w:top w:w="100" w:type="dxa"/>
+              <w:left w:w="100" w:type="dxa"/>
+              <w:bottom w:w="100" w:type="dxa"/>
+              <w:right w:w="100" w:type="dxa"/>
+            </w:tcMar>
+          </w:tcPr>
+          <w:p>
+            <w:pPr>
+              <w:widowControl w:val="0"/>
+              <w:spacing w:line="240" w:lineRule="auto"/>
+              <w:rPr>
+                <w:sz w:val="20"/>
+                <w:szCs w:val="20"/>
+                <w:u w:val="single"/>
+              </w:rPr>
+            </w:pPr>
+            <w:proofErr w:type="spellStart"/>
+            <w:r>
+              <w:rPr>
+                <w:sz w:val="20"/>
+                <w:szCs w:val="20"/>
+              </w:rPr>
+              <w:t>addEnemy</w:t>
+            </w:r>
+            <w:proofErr w:type="spellEnd"/>
+          </w:p>
+        </w:tc>
+        <w:tc>
+          <w:tcPr>
+            <w:tcW w:w="1559" w:type="dxa"/>
+            <w:shd w:val="clear" w:color="auto" w:fill="auto"/>
+            <w:tcMar>
+              <w:top w:w="100" w:type="dxa"/>
+              <w:left w:w="100" w:type="dxa"/>
+              <w:bottom w:w="100" w:type="dxa"/>
+              <w:right w:w="100" w:type="dxa"/>
+            </w:tcMar>
+          </w:tcPr>
+          <w:p>
+            <w:pPr>
+              <w:widowControl w:val="0"/>
+              <w:spacing w:line="240" w:lineRule="auto"/>
+              <w:rPr>
+                <w:sz w:val="20"/>
+                <w:szCs w:val="20"/>
+              </w:rPr>
+            </w:pPr>
+            <w:r>
+              <w:rPr>
+                <w:sz w:val="20"/>
+                <w:szCs w:val="20"/>
+              </w:rPr>
+              <w:t>setupScenary</w:t>
+            </w:r>
+            <w:r>
+              <w:rPr>
+                <w:sz w:val="20"/>
+                <w:szCs w:val="20"/>
+              </w:rPr>
+              <w:t>1</w:t>
+            </w:r>
+          </w:p>
+        </w:tc>
+        <w:tc>
+          <w:tcPr>
+            <w:tcW w:w="3402" w:type="dxa"/>
+            <w:shd w:val="clear" w:color="auto" w:fill="auto"/>
+            <w:tcMar>
+              <w:top w:w="100" w:type="dxa"/>
+              <w:left w:w="100" w:type="dxa"/>
+              <w:bottom w:w="100" w:type="dxa"/>
+              <w:right w:w="100" w:type="dxa"/>
+            </w:tcMar>
+          </w:tcPr>
+          <w:p>
+            <w:pPr>
+              <w:widowControl w:val="0"/>
+              <w:spacing w:line="240" w:lineRule="auto"/>
+              <w:rPr>
+                <w:sz w:val="20"/>
+                <w:szCs w:val="20"/>
+                <w:lang w:val="es-ES"/>
+              </w:rPr>
+            </w:pPr>
+            <w:r>
+              <w:rPr>
+                <w:sz w:val="20"/>
+                <w:szCs w:val="20"/>
+                <w:lang w:val="es-ES"/>
+              </w:rPr>
+              <w:t>No tiene valores de entrada.</w:t>
+            </w:r>
+          </w:p>
+        </w:tc>
+        <w:tc>
+          <w:tcPr>
+            <w:tcW w:w="3405" w:type="dxa"/>
+            <w:shd w:val="clear" w:color="auto" w:fill="auto"/>
+            <w:tcMar>
+              <w:top w:w="100" w:type="dxa"/>
+              <w:left w:w="100" w:type="dxa"/>
+              <w:bottom w:w="100" w:type="dxa"/>
+              <w:right w:w="100" w:type="dxa"/>
+            </w:tcMar>
+          </w:tcPr>
+          <w:p>
+            <w:pPr>
+              <w:widowControl w:val="0"/>
+              <w:spacing w:line="240" w:lineRule="auto"/>
+              <w:rPr>
+                <w:sz w:val="20"/>
+                <w:szCs w:val="20"/>
+              </w:rPr>
+            </w:pPr>
+            <w:r>
+              <w:rPr>
+                <w:sz w:val="20"/>
+                <w:szCs w:val="20"/>
+              </w:rPr>
+              <w:t>Se verifica que al obtener las figuras no son nulas, las cuales se crean y se insertan dentro de una lista de Figure.</w:t>
+            </w:r>
+          </w:p>
+        </w:tc>
+      </w:tr>
+    </w:tbl>
     <w:p>
       <w:pPr>
         <w:jc w:val="both"/>
@@ -10293,6 +10994,7 @@
   <w:style w:type="character" w:default="1" w:styleId="Fuentedeprrafopredeter">
     <w:name w:val="Default Paragraph Font"/>
     <w:uiPriority w:val="1"/>
+    <w:semiHidden/>
     <w:unhideWhenUsed/>
   </w:style>
   <w:style w:type="table" w:default="1" w:styleId="Tablanormal">

</xml_diff>